<commit_message>
first part of lab 3
</commit_message>
<xml_diff>
--- a/written3/word.docx
+++ b/written3/word.docx
@@ -74,12 +74,33 @@
       <w:r>
         <w:t xml:space="preserve">1e. </w:t>
       </w:r>
+      <w:r>
+        <w:t xml:space="preserve">Mallory </w:t>
+      </w:r>
+      <w:r>
+        <w:t>can send bob a random nonce, and then store the nonce</w:t>
+      </w:r>
+      <w:r>
+        <w:t>.  Next she sends the nonce</w:t>
+      </w:r>
+      <w:r>
+        <w:t xml:space="preserve"> to Alice, on Alice’s reply Mallory is given the HMAC(nonce) using the private key k.  Mallory then sends this to Bob and Bob thinks that she is authenticated.</w:t>
+      </w:r>
     </w:p>
     <w:p/>
     <w:p>
       <w:r>
         <w:t>1f.</w:t>
       </w:r>
+      <w:r>
+        <w:t xml:space="preserve"> In order to continue using</w:t>
+      </w:r>
+      <w:r>
+        <w:t xml:space="preserve"> a shared secret </w:t>
+      </w:r>
+      <w:r>
+        <w:t>we could force the initiator to prove their identity first prior to preforming the HMAC.  This would remove the possibility of Mallory using Alice or anyone else in the group to use the private key to allow Mallory fake authentication.</w:t>
+      </w:r>
     </w:p>
     <w:p/>
     <w:p>
@@ -101,52 +122,101 @@
         <w:t xml:space="preserve"> attempts per second to ensure cracking the password it would take our adversary </w:t>
       </w:r>
       <w:r>
+        <w:t xml:space="preserve">2.1834011e+14/4,000,000 seconds.  This comes out to 54585027.5 seconds to ensure cracking of the password.  This is equal to </w:t>
+      </w:r>
+      <w:r>
+        <w:t>909750</w:t>
+      </w:r>
+      <w:r>
+        <w:t xml:space="preserve"> sec</w:t>
+      </w:r>
+      <w:r>
+        <w:t>onds or 15162 hours or 606 days to ensure cracking of the password.</w:t>
+      </w:r>
+      <w:r>
+        <w:t xml:space="preserve">  This is 303 days on average.</w:t>
+      </w:r>
+    </w:p>
+    <w:p/>
+    <w:p>
+      <w:r>
+        <w:t>2b. Assuming that cracking the password = exhausting all possible combinations of the hash</w:t>
+      </w:r>
+      <w:r>
+        <w:t xml:space="preserve"> then it would take </w:t>
+      </w:r>
+      <w:r>
+        <w:t xml:space="preserve">7581 </w:t>
+      </w:r>
+      <w:r>
+        <w:t>bots working on different combinations of the password to ensure completion in one hour</w:t>
+      </w:r>
+      <w:r>
+        <w:t xml:space="preserve"> on average</w:t>
+      </w:r>
+      <w:r>
+        <w:t>.</w:t>
+      </w:r>
+    </w:p>
+    <w:p/>
+    <w:p>
+      <w:r>
+        <w:lastRenderedPageBreak/>
+        <w:t xml:space="preserve">2c. Knowing that our </w:t>
+      </w:r>
+      <w:r>
+        <w:t>8-character</w:t>
+      </w:r>
+      <w:r>
+        <w:t xml:space="preserve"> password = 8</w:t>
+      </w:r>
+      <w:r>
+        <w:t xml:space="preserve"> byte</w:t>
+      </w:r>
+      <w:r>
+        <w:t>s</w:t>
+      </w:r>
+      <w:r>
+        <w:t xml:space="preserve">, we can see that we will need to store </w:t>
+      </w:r>
+      <w:r>
+        <w:t>(</w:t>
+      </w:r>
+      <w:r>
         <w:t>2.1834011e+14</w:t>
       </w:r>
       <w:r>
-        <w:t xml:space="preserve">/4,000,000 seconds.  This comes out to 54585027.5 seconds to ensure cracking of the password.  This is equal to </w:t>
-      </w:r>
-      <w:r>
-        <w:t>909750</w:t>
-      </w:r>
-      <w:r>
-        <w:t xml:space="preserve"> sec</w:t>
-      </w:r>
-      <w:r>
-        <w:t>onds or 15162 hours or 606 days to ensure cracking of the password.</w:t>
-      </w:r>
-    </w:p>
-    <w:p/>
-    <w:p>
-      <w:r>
-        <w:t>2b. Assuming that cracking the password = exhausting all possible combinations of the hash</w:t>
-      </w:r>
-      <w:r>
-        <w:t xml:space="preserve"> then it would take </w:t>
-      </w:r>
-      <w:r>
-        <w:t>15162</w:t>
-      </w:r>
-      <w:r>
-        <w:t xml:space="preserve"> bots working on different combinations of the password to ensure completion in one hour.</w:t>
-      </w:r>
-    </w:p>
-    <w:p/>
-    <w:p>
-      <w:r>
-        <w:t xml:space="preserve">2c. Knowing that our </w:t>
-      </w:r>
-      <w:r>
-        <w:t>8-character</w:t>
-      </w:r>
-      <w:r>
-        <w:t xml:space="preserve"> password = 1 byte, we can see that we will need to store </w:t>
-      </w:r>
-      <w:r>
-        <w:t>2.1834011e+14</w:t>
-      </w:r>
-      <w:r>
-        <w:t xml:space="preserve"> bytes for a comprehensive table.</w:t>
+        <w:t xml:space="preserve"> * 8</w:t>
+      </w:r>
+      <w:r>
+        <w:t>)</w:t>
+      </w:r>
+      <w:r>
+        <w:t xml:space="preserve"> </w:t>
+      </w:r>
+      <w:r>
+        <w:t>+ (2.1834011e+14 *32)</w:t>
+      </w:r>
+      <w:r>
+        <w:t xml:space="preserve"> </w:t>
+      </w:r>
+      <w:r>
+        <w:t>bytes for a comprehensive table.</w:t>
+      </w:r>
+      <w:r>
+        <w:t xml:space="preserve">  This is </w:t>
+      </w:r>
+      <w:r>
+        <w:t>8.7336044</w:t>
+      </w:r>
+      <w:r>
+        <w:t xml:space="preserve"> </w:t>
+      </w:r>
+      <w:r>
+        <w:t>petabytes</w:t>
+      </w:r>
+      <w:r>
+        <w:t xml:space="preserve"> of data.</w:t>
       </w:r>
     </w:p>
     <w:p/>
@@ -154,49 +224,173 @@
       <w:r>
         <w:t>2d.</w:t>
       </w:r>
+      <w:r>
+        <w:t xml:space="preserve"> Assuming that k=number of passwords per chain</w:t>
+      </w:r>
+      <w:r>
+        <w:t xml:space="preserve"> then the space complexity taken by our rainbow table is (N/K) </w:t>
+      </w:r>
+      <w:r>
+        <w:rPr>
+          <w:bCs/>
+        </w:rPr>
+        <w:t>2*8 bytes.</w:t>
+      </w:r>
     </w:p>
     <w:p/>
     <w:p>
       <w:r>
         <w:t>2e.</w:t>
       </w:r>
-    </w:p>
-    <w:p>
-      <w:r>
-        <w:lastRenderedPageBreak/>
+      <w:r>
+        <w:t xml:space="preserve"> Given that total N = 2.1834011e+14 possible passwords and chain length K = 5000 we see that our total size is (2.1834011e+14/</w:t>
+      </w:r>
+      <w:proofErr w:type="gramStart"/>
+      <w:r>
+        <w:t>5000)*</w:t>
+      </w:r>
+      <w:proofErr w:type="gramEnd"/>
+      <w:r>
+        <w:t>2*8</w:t>
+      </w:r>
+      <w:r>
+        <w:t xml:space="preserve"> = </w:t>
+      </w:r>
+      <w:r>
+        <w:t>698.688352 gigabytes</w:t>
+      </w:r>
+      <w:r>
+        <w:t>.</w:t>
+      </w:r>
+    </w:p>
+    <w:p/>
+    <w:p>
+      <w:r>
         <w:t>2f.</w:t>
       </w:r>
-    </w:p>
+      <w:r>
+        <w:t xml:space="preserve"> Knowing that the attacker will need to preform K(K-1)/2 hash operations</w:t>
+      </w:r>
+      <w:r>
+        <w:t xml:space="preserve"> for each column we can calculate the number of columns to determine the time necessary to run through the entire table.  (5000(4999)/2)/2,000,000</w:t>
+      </w:r>
+      <w:r>
+        <w:t xml:space="preserve"> = </w:t>
+      </w:r>
+      <w:r>
+        <w:t>6.24875</w:t>
+      </w:r>
+      <w:r>
+        <w:t xml:space="preserve"> seconds</w:t>
+      </w:r>
+      <w:r>
+        <w:t xml:space="preserve"> Per column</w:t>
+      </w:r>
+      <w:r>
+        <w:t>.</w:t>
+      </w:r>
+    </w:p>
+    <w:p/>
+    <w:p>
+      <w:r>
+        <w:t>2g.</w:t>
+      </w:r>
+      <w:r>
+        <w:t xml:space="preserve"> 6.24 seco</w:t>
+      </w:r>
+      <w:r>
+        <w:t>nds is much more feasible than 606 days to determine a password and its hash</w:t>
+      </w:r>
+      <w:r>
+        <w:t xml:space="preserve"> (guaranteed)</w:t>
+      </w:r>
+      <w:r>
+        <w:t xml:space="preserve">.  In 606 days it is likely that the </w:t>
+      </w:r>
+      <w:proofErr w:type="gramStart"/>
+      <w:r>
+        <w:t>users</w:t>
+      </w:r>
+      <w:proofErr w:type="gramEnd"/>
+      <w:r>
+        <w:t xml:space="preserve"> password has been reset, or that the user may not be active anymore.  It is highly unrealistic to have 15162 bots working in unison, and it is </w:t>
+      </w:r>
+      <w:r>
+        <w:t>just as unrealistic to have 8.7</w:t>
+      </w:r>
+      <w:r>
+        <w:t xml:space="preserve"> petabyte</w:t>
+      </w:r>
+      <w:r>
+        <w:t>s of data dedicated to cracking</w:t>
+      </w:r>
+      <w:r>
+        <w:t xml:space="preserve"> password</w:t>
+      </w:r>
+      <w:r>
+        <w:t>s with modern drives</w:t>
+      </w:r>
+      <w:r>
+        <w:t>.  The rainbow table is a perfect balance of resources to crack passwords in realistic time and space constraints.</w:t>
+      </w:r>
+    </w:p>
+    <w:p/>
+    <w:p>
+      <w:r>
+        <w:t>2h.</w:t>
+      </w:r>
+      <w:r>
+        <w:t xml:space="preserve">  Adding 32 bits to the front of the password</w:t>
+      </w:r>
+      <w:r>
+        <w:t xml:space="preserve"> would increase the complexity of getting all sha-256 hashes of the now longer password.</w:t>
+      </w:r>
+      <w:r>
+        <w:t xml:space="preserve">  </w:t>
+      </w:r>
+      <w:proofErr w:type="gramStart"/>
+      <w:r>
+        <w:t>However</w:t>
+      </w:r>
+      <w:proofErr w:type="gramEnd"/>
+      <w:r>
+        <w:t xml:space="preserve"> after determining the hash of a working password the server secret can be known for all passwords, and it is then useless.</w:t>
+      </w:r>
+    </w:p>
+    <w:p/>
+    <w:p>
+      <w:r>
+        <w:t>2i.</w:t>
+      </w:r>
+      <w:r>
+        <w:t xml:space="preserve">  If the server had a newly generated secret for each password, it would protect the other passwords in the event that one password is decrypted.</w:t>
+      </w:r>
+    </w:p>
+    <w:p/>
+    <w:p>
+      <w:r>
+        <w:t>2j.</w:t>
+      </w:r>
+      <w:r>
+        <w:t xml:space="preserve"> Given the ability to compute </w:t>
+      </w:r>
+      <w:r>
+        <w:t xml:space="preserve">10^9 hashes per second, and 2.1834011e+14 possible passwords, it will take (2.1834011e+14/10^9) seconds or </w:t>
+      </w:r>
+      <w:r>
+        <w:t>2.52708461 days</w:t>
+      </w:r>
+      <w:r>
+        <w:t xml:space="preserve"> to ensure cracking a password.</w:t>
+      </w:r>
+    </w:p>
+    <w:p/>
+    <w:p/>
+    <w:p/>
     <w:p>
       <w:bookmarkStart w:id="0" w:name="_GoBack"/>
       <w:bookmarkEnd w:id="0"/>
     </w:p>
-    <w:p>
-      <w:r>
-        <w:t>2g.</w:t>
-      </w:r>
-    </w:p>
-    <w:p/>
-    <w:p>
-      <w:r>
-        <w:t>2h.</w:t>
-      </w:r>
-    </w:p>
-    <w:p/>
-    <w:p>
-      <w:r>
-        <w:t>2i.</w:t>
-      </w:r>
-    </w:p>
-    <w:p/>
-    <w:p>
-      <w:r>
-        <w:t>2j.</w:t>
-      </w:r>
-    </w:p>
-    <w:p/>
-    <w:p/>
-    <w:p/>
     <w:sectPr>
       <w:pgSz w:w="12240" w:h="15840"/>
       <w:pgMar w:top="1440" w:right="1440" w:bottom="1440" w:left="1440" w:header="720" w:footer="720" w:gutter="0"/>
@@ -326,6 +520,7 @@
     <w:lsdException w:name="HTML Sample" w:semiHidden="1" w:unhideWhenUsed="1"/>
     <w:lsdException w:name="HTML Typewriter" w:semiHidden="1" w:unhideWhenUsed="1"/>
     <w:lsdException w:name="HTML Variable" w:semiHidden="1" w:unhideWhenUsed="1"/>
+    <w:lsdException w:name="Normal Table" w:semiHidden="1" w:unhideWhenUsed="1"/>
     <w:lsdException w:name="annotation subject" w:semiHidden="1" w:unhideWhenUsed="1"/>
     <w:lsdException w:name="No List" w:semiHidden="1" w:unhideWhenUsed="1"/>
     <w:lsdException w:name="Outline List 1" w:semiHidden="1" w:unhideWhenUsed="1"/>
@@ -371,9 +566,11 @@
     <w:lsdException w:name="Table Subtle 1" w:semiHidden="1" w:unhideWhenUsed="1"/>
     <w:lsdException w:name="Table Subtle 2" w:semiHidden="1" w:unhideWhenUsed="1"/>
     <w:lsdException w:name="Table Web 1" w:semiHidden="1" w:unhideWhenUsed="1"/>
+    <w:lsdException w:name="Table Web 2" w:semiHidden="1" w:unhideWhenUsed="1"/>
     <w:lsdException w:name="Table Web 3" w:semiHidden="1" w:unhideWhenUsed="1"/>
     <w:lsdException w:name="Balloon Text" w:semiHidden="1" w:unhideWhenUsed="1"/>
     <w:lsdException w:name="Table Grid" w:uiPriority="39"/>
+    <w:lsdException w:name="Table Theme" w:semiHidden="1" w:unhideWhenUsed="1"/>
     <w:lsdException w:name="Note Level 1" w:semiHidden="1" w:unhideWhenUsed="1"/>
     <w:lsdException w:name="Note Level 2" w:semiHidden="1" w:unhideWhenUsed="1"/>
     <w:lsdException w:name="Note Level 3" w:semiHidden="1" w:unhideWhenUsed="1"/>
@@ -608,6 +805,7 @@
   <w:style w:type="character" w:default="1" w:styleId="DefaultParagraphFont">
     <w:name w:val="Default Paragraph Font"/>
     <w:uiPriority w:val="1"/>
+    <w:semiHidden/>
     <w:unhideWhenUsed/>
   </w:style>
   <w:style w:type="table" w:default="1" w:styleId="TableNormal">
@@ -630,6 +828,17 @@
     <w:uiPriority w:val="99"/>
     <w:semiHidden/>
     <w:unhideWhenUsed/>
+  </w:style>
+  <w:style w:type="character" w:styleId="Strong">
+    <w:name w:val="Strong"/>
+    <w:basedOn w:val="DefaultParagraphFont"/>
+    <w:uiPriority w:val="22"/>
+    <w:qFormat/>
+    <w:rsid w:val="00CC5D91"/>
+    <w:rPr>
+      <w:b/>
+      <w:bCs/>
+    </w:rPr>
   </w:style>
 </w:styles>
 </file>

</xml_diff>